<commit_message>
update vocab thai trans
</commit_message>
<xml_diff>
--- a/cha_test_12tenses_rentals_with_answers_v4.docx
+++ b/cha_test_12tenses_rentals_with_answers_v4.docx
@@ -3465,16 +3465,6 @@
       </w:r>
       <w:r>
         <w:rPr>
-          <w:i/>
-          <w:color w:val="8B0000"/>
-        </w:rPr>
-        <w:t>арендатор</w:t>
-      </w:r>
-      <w:r>
-        <w:t xml:space="preserve"> — </w:t>
-      </w:r>
-      <w:r>
-        <w:rPr>
           <w:rFonts w:ascii="Noto Sans Thai" w:hAnsi="Noto Sans Thai"/>
           <w:i/>
           <w:color w:val="006400"/>
@@ -3511,16 +3501,6 @@
       </w:r>
       <w:r>
         <w:rPr>
-          <w:i/>
-          <w:color w:val="8B0000"/>
-        </w:rPr>
-        <w:t>арендодатель</w:t>
-      </w:r>
-      <w:r>
-        <w:t xml:space="preserve"> — </w:t>
-      </w:r>
-      <w:r>
-        <w:rPr>
           <w:rFonts w:ascii="Noto Sans Thai" w:hAnsi="Noto Sans Thai"/>
           <w:i/>
           <w:color w:val="006400"/>
@@ -3550,17 +3530,7 @@
           <w:color w:val="B8860B"/>
           <w:sz w:val="24"/>
         </w:rPr>
-        <w:t>lease (rental agreement)</w:t>
-      </w:r>
-      <w:r>
-        <w:t xml:space="preserve"> — </w:t>
-      </w:r>
-      <w:r>
-        <w:rPr>
-          <w:i/>
-          <w:color w:val="8B0000"/>
-        </w:rPr>
-        <w:t>договор аренды</w:t>
+        <w:t>lease / rental agreement</w:t>
       </w:r>
       <w:r>
         <w:t xml:space="preserve"> — </w:t>
@@ -3603,16 +3573,6 @@
       </w:r>
       <w:r>
         <w:rPr>
-          <w:i/>
-          <w:color w:val="8B0000"/>
-        </w:rPr>
-        <w:t>страховой депозит</w:t>
-      </w:r>
-      <w:r>
-        <w:t xml:space="preserve"> — </w:t>
-      </w:r>
-      <w:r>
-        <w:rPr>
           <w:rFonts w:ascii="Noto Sans Thai" w:hAnsi="Noto Sans Thai"/>
           <w:i/>
           <w:color w:val="006400"/>
@@ -3642,17 +3602,7 @@
           <w:color w:val="B8860B"/>
           <w:sz w:val="24"/>
         </w:rPr>
-        <w:t>utility bills</w:t>
-      </w:r>
-      <w:r>
-        <w:t xml:space="preserve"> — </w:t>
-      </w:r>
-      <w:r>
-        <w:rPr>
-          <w:i/>
-          <w:color w:val="8B0000"/>
-        </w:rPr>
-        <w:t>коммунальные платежи</w:t>
+        <w:t>utilities (water, gas, electricity)</w:t>
       </w:r>
       <w:r>
         <w:t xml:space="preserve"> — </w:t>
@@ -3663,7 +3613,7 @@
           <w:i/>
           <w:color w:val="006400"/>
         </w:rPr>
-        <w:t>ค่าสาธารณูปโภค</w:t>
+        <w:t>ค่าสาธารณูปโภค (น้ำ แก๊ส ไฟฟ้า)</w:t>
       </w:r>
     </w:p>
     <w:p>
@@ -3689,16 +3639,6 @@
           <w:sz w:val="24"/>
         </w:rPr>
         <w:t>maintenance</w:t>
-      </w:r>
-      <w:r>
-        <w:t xml:space="preserve"> — </w:t>
-      </w:r>
-      <w:r>
-        <w:rPr>
-          <w:i/>
-          <w:color w:val="8B0000"/>
-        </w:rPr>
-        <w:t>техобслуживание/ремонт</w:t>
       </w:r>
       <w:r>
         <w:t xml:space="preserve"> — </w:t>
@@ -3726,7 +3666,7 @@
           <w:b/>
           <w:sz w:val="24"/>
         </w:rPr>
-        <w:t xml:space="preserve">🔎 </w:t>
+        <w:t xml:space="preserve">📝 </w:t>
       </w:r>
       <w:r>
         <w:rPr>
@@ -3734,17 +3674,7 @@
           <w:color w:val="B8860B"/>
           <w:sz w:val="24"/>
         </w:rPr>
-        <w:t>inspection</w:t>
-      </w:r>
-      <w:r>
-        <w:t xml:space="preserve"> — </w:t>
-      </w:r>
-      <w:r>
-        <w:rPr>
-          <w:i/>
-          <w:color w:val="8B0000"/>
-        </w:rPr>
-        <w:t>осмотр/проверка</w:t>
+        <w:t>repair request</w:t>
       </w:r>
       <w:r>
         <w:t xml:space="preserve"> — </w:t>
@@ -3755,7 +3685,7 @@
           <w:i/>
           <w:color w:val="006400"/>
         </w:rPr>
-        <w:t>การตรวจสอบ</w:t>
+        <w:t>คำขอซ่อม</w:t>
       </w:r>
     </w:p>
     <w:p>
@@ -3772,7 +3702,7 @@
           <w:b/>
           <w:sz w:val="24"/>
         </w:rPr>
-        <w:t xml:space="preserve">📬 </w:t>
+        <w:t xml:space="preserve">🏢 </w:t>
       </w:r>
       <w:r>
         <w:rPr>
@@ -3780,17 +3710,7 @@
           <w:color w:val="B8860B"/>
           <w:sz w:val="24"/>
         </w:rPr>
-        <w:t>notice (move-out notice)</w:t>
-      </w:r>
-      <w:r>
-        <w:t xml:space="preserve"> — </w:t>
-      </w:r>
-      <w:r>
-        <w:rPr>
-          <w:i/>
-          <w:color w:val="8B0000"/>
-        </w:rPr>
-        <w:t>уведомление (о выезде)</w:t>
+        <w:t>property manager</w:t>
       </w:r>
       <w:r>
         <w:t xml:space="preserve"> — </w:t>
@@ -3801,7 +3721,7 @@
           <w:i/>
           <w:color w:val="006400"/>
         </w:rPr>
-        <w:t>หนังสือแจ้งออก</w:t>
+        <w:t>ผู้จัดการทรัพย์สิน</w:t>
       </w:r>
     </w:p>
     <w:p>
@@ -3818,7 +3738,7 @@
           <w:b/>
           <w:sz w:val="24"/>
         </w:rPr>
-        <w:t xml:space="preserve">🚚 </w:t>
+        <w:t xml:space="preserve">🏠 </w:t>
       </w:r>
       <w:r>
         <w:rPr>
@@ -3826,17 +3746,7 @@
           <w:color w:val="B8860B"/>
           <w:sz w:val="24"/>
         </w:rPr>
-        <w:t>move-in / move-out</w:t>
-      </w:r>
-      <w:r>
-        <w:t xml:space="preserve"> — </w:t>
-      </w:r>
-      <w:r>
-        <w:rPr>
-          <w:i/>
-          <w:color w:val="8B0000"/>
-        </w:rPr>
-        <w:t>въезд / выезд</w:t>
+        <w:t>real estate agent / realtor</w:t>
       </w:r>
       <w:r>
         <w:t xml:space="preserve"> — </w:t>
@@ -3847,7 +3757,7 @@
           <w:i/>
           <w:color w:val="006400"/>
         </w:rPr>
-        <w:t>ย้ายเข้า / ย้ายออก</w:t>
+        <w:t>ตัวแทนอสังหาริมทรัพย์</w:t>
       </w:r>
     </w:p>
     <w:p>
@@ -3864,7 +3774,7 @@
           <w:b/>
           <w:sz w:val="24"/>
         </w:rPr>
-        <w:t xml:space="preserve">🛋️ </w:t>
+        <w:t xml:space="preserve">📬 </w:t>
       </w:r>
       <w:r>
         <w:rPr>
@@ -3872,17 +3782,7 @@
           <w:color w:val="B8860B"/>
           <w:sz w:val="24"/>
         </w:rPr>
-        <w:t>furnishings</w:t>
-      </w:r>
-      <w:r>
-        <w:t xml:space="preserve"> — </w:t>
-      </w:r>
-      <w:r>
-        <w:rPr>
-          <w:i/>
-          <w:color w:val="8B0000"/>
-        </w:rPr>
-        <w:t>мебель/обстановка</w:t>
+        <w:t>notice to vacate</w:t>
       </w:r>
       <w:r>
         <w:t xml:space="preserve"> — </w:t>
@@ -3893,7 +3793,7 @@
           <w:i/>
           <w:color w:val="006400"/>
         </w:rPr>
-        <w:t>เฟอร์นิเจอร์</w:t>
+        <w:t>หนังสือแจ้งย้ายออก</w:t>
       </w:r>
     </w:p>
     <w:p>
@@ -3910,7 +3810,7 @@
           <w:b/>
           <w:sz w:val="24"/>
         </w:rPr>
-        <w:t xml:space="preserve">📋 </w:t>
+        <w:t xml:space="preserve">🚚 </w:t>
       </w:r>
       <w:r>
         <w:rPr>
@@ -3918,17 +3818,7 @@
           <w:color w:val="B8860B"/>
           <w:sz w:val="24"/>
         </w:rPr>
-        <w:t>inventory list</w:t>
-      </w:r>
-      <w:r>
-        <w:t xml:space="preserve"> — </w:t>
-      </w:r>
-      <w:r>
-        <w:rPr>
-          <w:i/>
-          <w:color w:val="8B0000"/>
-        </w:rPr>
-        <w:t>опись имущества</w:t>
+        <w:t>move-in / move-out</w:t>
       </w:r>
       <w:r>
         <w:t xml:space="preserve"> — </w:t>
@@ -3939,7 +3829,7 @@
           <w:i/>
           <w:color w:val="006400"/>
         </w:rPr>
-        <w:t>บัญชีทรัพย์สิน</w:t>
+        <w:t>ย้ายเข้า / ย้ายออก</w:t>
       </w:r>
     </w:p>
     <w:p>
@@ -3956,7 +3846,7 @@
           <w:b/>
           <w:sz w:val="24"/>
         </w:rPr>
-        <w:t xml:space="preserve">🔑 </w:t>
+        <w:t xml:space="preserve">📋 </w:t>
       </w:r>
       <w:r>
         <w:rPr>
@@ -3964,17 +3854,7 @@
           <w:color w:val="B8860B"/>
           <w:sz w:val="24"/>
         </w:rPr>
-        <w:t>keys / access card</w:t>
-      </w:r>
-      <w:r>
-        <w:t xml:space="preserve"> — </w:t>
-      </w:r>
-      <w:r>
-        <w:rPr>
-          <w:i/>
-          <w:color w:val="8B0000"/>
-        </w:rPr>
-        <w:t>ключи / карта доступа</w:t>
+        <w:t>condition report / checklist</w:t>
       </w:r>
       <w:r>
         <w:t xml:space="preserve"> — </w:t>
@@ -3985,7 +3865,7 @@
           <w:i/>
           <w:color w:val="006400"/>
         </w:rPr>
-        <w:t>กุญแจ / บัตรเข้าออก</w:t>
+        <w:t>แบบฟอร์มตรวจรับ / เช็กลิสต์</w:t>
       </w:r>
     </w:p>
     <w:p>
@@ -4002,7 +3882,7 @@
           <w:b/>
           <w:sz w:val="24"/>
         </w:rPr>
-        <w:t xml:space="preserve">🅿️ </w:t>
+        <w:t xml:space="preserve">🔎 </w:t>
       </w:r>
       <w:r>
         <w:rPr>
@@ -4010,17 +3890,7 @@
           <w:color w:val="B8860B"/>
           <w:sz w:val="24"/>
         </w:rPr>
-        <w:t>parking permit</w:t>
-      </w:r>
-      <w:r>
-        <w:t xml:space="preserve"> — </w:t>
-      </w:r>
-      <w:r>
-        <w:rPr>
-          <w:i/>
-          <w:color w:val="8B0000"/>
-        </w:rPr>
-        <w:t>разрешение на парковку</w:t>
+        <w:t>inspection</w:t>
       </w:r>
       <w:r>
         <w:t xml:space="preserve"> — </w:t>
@@ -4031,7 +3901,7 @@
           <w:i/>
           <w:color w:val="006400"/>
         </w:rPr>
-        <w:t>บัตรอนุญาตจอดรถ</w:t>
+        <w:t>การตรวจสอบ</w:t>
       </w:r>
     </w:p>
     <w:p>
@@ -4048,7 +3918,7 @@
           <w:b/>
           <w:sz w:val="24"/>
         </w:rPr>
-        <w:t xml:space="preserve">📘 </w:t>
+        <w:t xml:space="preserve">🔑 </w:t>
       </w:r>
       <w:r>
         <w:rPr>
@@ -4056,17 +3926,7 @@
           <w:color w:val="B8860B"/>
           <w:sz w:val="24"/>
         </w:rPr>
-        <w:t>house rules</w:t>
-      </w:r>
-      <w:r>
-        <w:t xml:space="preserve"> — </w:t>
-      </w:r>
-      <w:r>
-        <w:rPr>
-          <w:i/>
-          <w:color w:val="8B0000"/>
-        </w:rPr>
-        <w:t>правила дома</w:t>
+        <w:t>keys / key handover</w:t>
       </w:r>
       <w:r>
         <w:t xml:space="preserve"> — </w:t>
@@ -4077,7 +3937,7 @@
           <w:i/>
           <w:color w:val="006400"/>
         </w:rPr>
-        <w:t>กฎของบ้าน</w:t>
+        <w:t>กุญแจ / การส่งมอบกุญแจ</w:t>
       </w:r>
     </w:p>
     <w:p>
@@ -4094,7 +3954,7 @@
           <w:b/>
           <w:sz w:val="24"/>
         </w:rPr>
-        <w:t xml:space="preserve">⏰ </w:t>
+        <w:t xml:space="preserve">📮 </w:t>
       </w:r>
       <w:r>
         <w:rPr>
@@ -4102,17 +3962,7 @@
           <w:color w:val="B8860B"/>
           <w:sz w:val="24"/>
         </w:rPr>
-        <w:t>late fee</w:t>
-      </w:r>
-      <w:r>
-        <w:t xml:space="preserve"> — </w:t>
-      </w:r>
-      <w:r>
-        <w:rPr>
-          <w:i/>
-          <w:color w:val="8B0000"/>
-        </w:rPr>
-        <w:t>штраф за просрочку</w:t>
+        <w:t>mailbox</w:t>
       </w:r>
       <w:r>
         <w:t xml:space="preserve"> — </w:t>
@@ -4123,7 +3973,7 @@
           <w:i/>
           <w:color w:val="006400"/>
         </w:rPr>
-        <w:t>ค่าปรับล่าช้า</w:t>
+        <w:t>ตู้จดหมาย</w:t>
       </w:r>
     </w:p>
     <w:p>
@@ -4140,7 +3990,7 @@
           <w:b/>
           <w:sz w:val="24"/>
         </w:rPr>
-        <w:t xml:space="preserve">🔁 </w:t>
+        <w:t xml:space="preserve">🔒 </w:t>
       </w:r>
       <w:r>
         <w:rPr>
@@ -4148,17 +3998,7 @@
           <w:color w:val="B8860B"/>
           <w:sz w:val="24"/>
         </w:rPr>
-        <w:t>renewal</w:t>
-      </w:r>
-      <w:r>
-        <w:t xml:space="preserve"> — </w:t>
-      </w:r>
-      <w:r>
-        <w:rPr>
-          <w:i/>
-          <w:color w:val="8B0000"/>
-        </w:rPr>
-        <w:t>продление</w:t>
+        <w:t>lock / change the lock</w:t>
       </w:r>
       <w:r>
         <w:t xml:space="preserve"> — </w:t>
@@ -4169,7 +4009,7 @@
           <w:i/>
           <w:color w:val="006400"/>
         </w:rPr>
-        <w:t>การต่อสัญญา</w:t>
+        <w:t>ล็อก / เปลี่ยนล็อก</w:t>
       </w:r>
     </w:p>
     <w:p>
@@ -4186,7 +4026,7 @@
           <w:b/>
           <w:sz w:val="24"/>
         </w:rPr>
-        <w:t xml:space="preserve">🛑 </w:t>
+        <w:t xml:space="preserve">🛋️ </w:t>
       </w:r>
       <w:r>
         <w:rPr>
@@ -4194,17 +4034,7 @@
           <w:color w:val="B8860B"/>
           <w:sz w:val="24"/>
         </w:rPr>
-        <w:t>termination</w:t>
-      </w:r>
-      <w:r>
-        <w:t xml:space="preserve"> — </w:t>
-      </w:r>
-      <w:r>
-        <w:rPr>
-          <w:i/>
-          <w:color w:val="8B0000"/>
-        </w:rPr>
-        <w:t>расторжение</w:t>
+        <w:t>furnished / unfurnished</w:t>
       </w:r>
       <w:r>
         <w:t xml:space="preserve"> — </w:t>
@@ -4215,7 +4045,7 @@
           <w:i/>
           <w:color w:val="006400"/>
         </w:rPr>
-        <w:t>การยกเลิกสัญญา</w:t>
+        <w:t>มีเฟอร์นิเจอร์ / ไม่มีเฟอร์นิเจอร์</w:t>
       </w:r>
     </w:p>
     <w:p>
@@ -4232,7 +4062,7 @@
           <w:b/>
           <w:sz w:val="24"/>
         </w:rPr>
-        <w:t xml:space="preserve">🧱 </w:t>
+        <w:t xml:space="preserve">🔌 </w:t>
       </w:r>
       <w:r>
         <w:rPr>
@@ -4240,17 +4070,7 @@
           <w:color w:val="B8860B"/>
           <w:sz w:val="24"/>
         </w:rPr>
-        <w:t>damage</w:t>
-      </w:r>
-      <w:r>
-        <w:t xml:space="preserve"> — </w:t>
-      </w:r>
-      <w:r>
-        <w:rPr>
-          <w:i/>
-          <w:color w:val="8B0000"/>
-        </w:rPr>
-        <w:t>повреждение</w:t>
+        <w:t>appliances</w:t>
       </w:r>
       <w:r>
         <w:t xml:space="preserve"> — </w:t>
@@ -4261,7 +4081,7 @@
           <w:i/>
           <w:color w:val="006400"/>
         </w:rPr>
-        <w:t>ความเสียหาย</w:t>
+        <w:t>เครื่องใช้ไฟฟ้า</w:t>
       </w:r>
     </w:p>
     <w:p>
@@ -4278,7 +4098,7 @@
           <w:b/>
           <w:sz w:val="24"/>
         </w:rPr>
-        <w:t xml:space="preserve">🔧 </w:t>
+        <w:t xml:space="preserve">🐾 </w:t>
       </w:r>
       <w:r>
         <w:rPr>
@@ -4286,17 +4106,7 @@
           <w:color w:val="B8860B"/>
           <w:sz w:val="24"/>
         </w:rPr>
-        <w:t>repairs</w:t>
-      </w:r>
-      <w:r>
-        <w:t xml:space="preserve"> — </w:t>
-      </w:r>
-      <w:r>
-        <w:rPr>
-          <w:i/>
-          <w:color w:val="8B0000"/>
-        </w:rPr>
-        <w:t>ремонтные работы</w:t>
+        <w:t>pet policy</w:t>
       </w:r>
       <w:r>
         <w:t xml:space="preserve"> — </w:t>
@@ -4307,7 +4117,7 @@
           <w:i/>
           <w:color w:val="006400"/>
         </w:rPr>
-        <w:t>การซ่อมแซม</w:t>
+        <w:t>นโยบายสัตว์เลี้ยง</w:t>
       </w:r>
     </w:p>
     <w:p>
@@ -4324,7 +4134,7 @@
           <w:b/>
           <w:sz w:val="24"/>
         </w:rPr>
-        <w:t xml:space="preserve">📟 </w:t>
+        <w:t xml:space="preserve">📘 </w:t>
       </w:r>
       <w:r>
         <w:rPr>
@@ -4332,17 +4142,7 @@
           <w:color w:val="B8860B"/>
           <w:sz w:val="24"/>
         </w:rPr>
-        <w:t>meter readings</w:t>
-      </w:r>
-      <w:r>
-        <w:t xml:space="preserve"> — </w:t>
-      </w:r>
-      <w:r>
-        <w:rPr>
-          <w:i/>
-          <w:color w:val="8B0000"/>
-        </w:rPr>
-        <w:t>показания счётчиков</w:t>
+        <w:t>house rules</w:t>
       </w:r>
       <w:r>
         <w:t xml:space="preserve"> — </w:t>
@@ -4353,7 +4153,7 @@
           <w:i/>
           <w:color w:val="006400"/>
         </w:rPr>
-        <w:t>เลขมิเตอร์</w:t>
+        <w:t>กฎของบ้าน</w:t>
       </w:r>
     </w:p>
     <w:p>
@@ -4370,7 +4170,7 @@
           <w:b/>
           <w:sz w:val="24"/>
         </w:rPr>
-        <w:t xml:space="preserve">🏘️ </w:t>
+        <w:t xml:space="preserve">🔄 </w:t>
       </w:r>
       <w:r>
         <w:rPr>
@@ -4378,17 +4178,7 @@
           <w:color w:val="B8860B"/>
           <w:sz w:val="24"/>
         </w:rPr>
-        <w:t>common area</w:t>
-      </w:r>
-      <w:r>
-        <w:t xml:space="preserve"> — </w:t>
-      </w:r>
-      <w:r>
-        <w:rPr>
-          <w:i/>
-          <w:color w:val="8B0000"/>
-        </w:rPr>
-        <w:t>общая зона</w:t>
+        <w:t>sublet / sublease</w:t>
       </w:r>
       <w:r>
         <w:t xml:space="preserve"> — </w:t>
@@ -4399,7 +4189,7 @@
           <w:i/>
           <w:color w:val="006400"/>
         </w:rPr>
-        <w:t>พื้นที่ส่วนกลาง</w:t>
+        <w:t>ให้เช่าช่วง</w:t>
       </w:r>
     </w:p>
     <w:p>
@@ -4416,7 +4206,7 @@
           <w:b/>
           <w:sz w:val="24"/>
         </w:rPr>
-        <w:t xml:space="preserve">🗑️ </w:t>
+        <w:t xml:space="preserve">👥 </w:t>
       </w:r>
       <w:r>
         <w:rPr>
@@ -4424,17 +4214,7 @@
           <w:color w:val="B8860B"/>
           <w:sz w:val="24"/>
         </w:rPr>
-        <w:t>garbage disposal</w:t>
-      </w:r>
-      <w:r>
-        <w:t xml:space="preserve"> — </w:t>
-      </w:r>
-      <w:r>
-        <w:rPr>
-          <w:i/>
-          <w:color w:val="8B0000"/>
-        </w:rPr>
-        <w:t>вывоз мусора</w:t>
+        <w:t>roommate / flatmate</w:t>
       </w:r>
       <w:r>
         <w:t xml:space="preserve"> — </w:t>
@@ -4445,7 +4225,7 @@
           <w:i/>
           <w:color w:val="006400"/>
         </w:rPr>
-        <w:t>การจัดการขยะ</w:t>
+        <w:t>เพื่อนร่วมห้อง</w:t>
       </w:r>
     </w:p>
     <w:p>
@@ -4462,7 +4242,7 @@
           <w:b/>
           <w:sz w:val="24"/>
         </w:rPr>
-        <w:t xml:space="preserve">🐾 </w:t>
+        <w:t xml:space="preserve">📢 </w:t>
       </w:r>
       <w:r>
         <w:rPr>
@@ -4470,17 +4250,7 @@
           <w:color w:val="B8860B"/>
           <w:sz w:val="24"/>
         </w:rPr>
-        <w:t>pet policy</w:t>
-      </w:r>
-      <w:r>
-        <w:t xml:space="preserve"> — </w:t>
-      </w:r>
-      <w:r>
-        <w:rPr>
-          <w:i/>
-          <w:color w:val="8B0000"/>
-        </w:rPr>
-        <w:t>правила о питомцах</w:t>
+        <w:t>listing</w:t>
       </w:r>
       <w:r>
         <w:t xml:space="preserve"> — </w:t>
@@ -4491,7 +4261,7 @@
           <w:i/>
           <w:color w:val="006400"/>
         </w:rPr>
-        <w:t>นโยบายสัตว์เลี้ยง</w:t>
+        <w:t>ประกาศให้เช่า/ขาย</w:t>
       </w:r>
     </w:p>
     <w:p>
@@ -4508,7 +4278,7 @@
           <w:b/>
           <w:sz w:val="24"/>
         </w:rPr>
-        <w:t xml:space="preserve">🔄 </w:t>
+        <w:t xml:space="preserve">👀 </w:t>
       </w:r>
       <w:r>
         <w:rPr>
@@ -4516,17 +4286,7 @@
           <w:color w:val="B8860B"/>
           <w:sz w:val="24"/>
         </w:rPr>
-        <w:t>sublet</w:t>
-      </w:r>
-      <w:r>
-        <w:t xml:space="preserve"> — </w:t>
-      </w:r>
-      <w:r>
-        <w:rPr>
-          <w:i/>
-          <w:color w:val="8B0000"/>
-        </w:rPr>
-        <w:t>сдавать в субаренду</w:t>
+        <w:t>viewing</w:t>
       </w:r>
       <w:r>
         <w:t xml:space="preserve"> — </w:t>
@@ -4537,7 +4297,763 @@
           <w:i/>
           <w:color w:val="006400"/>
         </w:rPr>
-        <w:t>ปล่อยเช่าช่วง</w:t>
+        <w:t>การนัดชม</w:t>
+      </w:r>
+    </w:p>
+    <w:p>
+      <w:r>
+        <w:rPr>
+          <w:b/>
+          <w:color w:val="000000"/>
+          <w:sz w:val="24"/>
+        </w:rPr>
+        <w:t xml:space="preserve">y. </w:t>
+      </w:r>
+      <w:r>
+        <w:rPr>
+          <w:b/>
+          <w:sz w:val="24"/>
+        </w:rPr>
+        <w:t xml:space="preserve">➕ </w:t>
+      </w:r>
+      <w:r>
+        <w:rPr>
+          <w:b/>
+          <w:color w:val="B8860B"/>
+          <w:sz w:val="24"/>
+        </w:rPr>
+        <w:t>addendum</w:t>
+      </w:r>
+      <w:r>
+        <w:t xml:space="preserve"> — </w:t>
+      </w:r>
+      <w:r>
+        <w:rPr>
+          <w:rFonts w:ascii="Noto Sans Thai" w:hAnsi="Noto Sans Thai"/>
+          <w:i/>
+          <w:color w:val="006400"/>
+        </w:rPr>
+        <w:t>ภาคผนวกสัญญา</w:t>
+      </w:r>
+    </w:p>
+    <w:p>
+      <w:r>
+        <w:rPr>
+          <w:b/>
+          <w:color w:val="000000"/>
+          <w:sz w:val="24"/>
+        </w:rPr>
+        <w:t xml:space="preserve">z. </w:t>
+      </w:r>
+      <w:r>
+        <w:rPr>
+          <w:b/>
+          <w:sz w:val="24"/>
+        </w:rPr>
+        <w:t xml:space="preserve">⏳ </w:t>
+      </w:r>
+      <w:r>
+        <w:rPr>
+          <w:b/>
+          <w:color w:val="B8860B"/>
+          <w:sz w:val="24"/>
+        </w:rPr>
+        <w:t>notice period</w:t>
+      </w:r>
+      <w:r>
+        <w:t xml:space="preserve"> — </w:t>
+      </w:r>
+      <w:r>
+        <w:rPr>
+          <w:rFonts w:ascii="Noto Sans Thai" w:hAnsi="Noto Sans Thai"/>
+          <w:i/>
+          <w:color w:val="006400"/>
+        </w:rPr>
+        <w:t>ระยะเวลาแจ้งล่วงหน้า</w:t>
+      </w:r>
+    </w:p>
+    <w:p>
+      <w:r>
+        <w:rPr>
+          <w:b/>
+          <w:color w:val="000000"/>
+          <w:sz w:val="24"/>
+        </w:rPr>
+        <w:t xml:space="preserve">aa. </w:t>
+      </w:r>
+      <w:r>
+        <w:rPr>
+          <w:b/>
+          <w:sz w:val="24"/>
+        </w:rPr>
+        <w:t xml:space="preserve">📈 </w:t>
+      </w:r>
+      <w:r>
+        <w:rPr>
+          <w:b/>
+          <w:color w:val="B8860B"/>
+          <w:sz w:val="24"/>
+        </w:rPr>
+        <w:t>rent increase / raise</w:t>
+      </w:r>
+      <w:r>
+        <w:t xml:space="preserve"> — </w:t>
+      </w:r>
+      <w:r>
+        <w:rPr>
+          <w:rFonts w:ascii="Noto Sans Thai" w:hAnsi="Noto Sans Thai"/>
+          <w:i/>
+          <w:color w:val="006400"/>
+        </w:rPr>
+        <w:t>การขึ้นค่าเช่า</w:t>
+      </w:r>
+    </w:p>
+    <w:p>
+      <w:r>
+        <w:rPr>
+          <w:b/>
+          <w:color w:val="000000"/>
+          <w:sz w:val="24"/>
+        </w:rPr>
+        <w:t xml:space="preserve">bb. </w:t>
+      </w:r>
+      <w:r>
+        <w:rPr>
+          <w:b/>
+          <w:sz w:val="24"/>
+        </w:rPr>
+        <w:t xml:space="preserve">📉 </w:t>
+      </w:r>
+      <w:r>
+        <w:rPr>
+          <w:b/>
+          <w:color w:val="B8860B"/>
+          <w:sz w:val="24"/>
+        </w:rPr>
+        <w:t>discount / rent reduction</w:t>
+      </w:r>
+      <w:r>
+        <w:t xml:space="preserve"> — </w:t>
+      </w:r>
+      <w:r>
+        <w:rPr>
+          <w:rFonts w:ascii="Noto Sans Thai" w:hAnsi="Noto Sans Thai"/>
+          <w:i/>
+          <w:color w:val="006400"/>
+        </w:rPr>
+        <w:t>ส่วนลด / การลดค่าเช่า</w:t>
+      </w:r>
+    </w:p>
+    <w:p>
+      <w:r>
+        <w:rPr>
+          <w:b/>
+          <w:color w:val="000000"/>
+          <w:sz w:val="24"/>
+        </w:rPr>
+        <w:t xml:space="preserve">cc. </w:t>
+      </w:r>
+      <w:r>
+        <w:rPr>
+          <w:b/>
+          <w:sz w:val="24"/>
+        </w:rPr>
+        <w:t xml:space="preserve">👷 </w:t>
+      </w:r>
+      <w:r>
+        <w:rPr>
+          <w:b/>
+          <w:color w:val="B8860B"/>
+          <w:sz w:val="24"/>
+        </w:rPr>
+        <w:t>handyman / contractor</w:t>
+      </w:r>
+      <w:r>
+        <w:t xml:space="preserve"> — </w:t>
+      </w:r>
+      <w:r>
+        <w:rPr>
+          <w:rFonts w:ascii="Noto Sans Thai" w:hAnsi="Noto Sans Thai"/>
+          <w:i/>
+          <w:color w:val="006400"/>
+        </w:rPr>
+        <w:t>ช่างซ่อม / ผู้รับเหมา</w:t>
+      </w:r>
+    </w:p>
+    <w:p>
+      <w:r>
+        <w:rPr>
+          <w:b/>
+          <w:color w:val="000000"/>
+          <w:sz w:val="24"/>
+        </w:rPr>
+        <w:t xml:space="preserve">dd. </w:t>
+      </w:r>
+      <w:r>
+        <w:rPr>
+          <w:b/>
+          <w:sz w:val="24"/>
+        </w:rPr>
+        <w:t xml:space="preserve">💧 </w:t>
+      </w:r>
+      <w:r>
+        <w:rPr>
+          <w:b/>
+          <w:color w:val="B8860B"/>
+          <w:sz w:val="24"/>
+        </w:rPr>
+        <w:t>plumbing leak</w:t>
+      </w:r>
+      <w:r>
+        <w:t xml:space="preserve"> — </w:t>
+      </w:r>
+      <w:r>
+        <w:rPr>
+          <w:rFonts w:ascii="Noto Sans Thai" w:hAnsi="Noto Sans Thai"/>
+          <w:i/>
+          <w:color w:val="006400"/>
+        </w:rPr>
+        <w:t>น้ำรั่ว (ระบบประปา)</w:t>
+      </w:r>
+    </w:p>
+    <w:p>
+      <w:r>
+        <w:rPr>
+          <w:b/>
+          <w:color w:val="000000"/>
+          <w:sz w:val="24"/>
+        </w:rPr>
+        <w:t xml:space="preserve">ee. </w:t>
+      </w:r>
+      <w:r>
+        <w:rPr>
+          <w:b/>
+          <w:sz w:val="24"/>
+        </w:rPr>
+        <w:t xml:space="preserve">♨️ </w:t>
+      </w:r>
+      <w:r>
+        <w:rPr>
+          <w:b/>
+          <w:color w:val="B8860B"/>
+          <w:sz w:val="24"/>
+        </w:rPr>
+        <w:t>heating system</w:t>
+      </w:r>
+      <w:r>
+        <w:t xml:space="preserve"> — </w:t>
+      </w:r>
+      <w:r>
+        <w:rPr>
+          <w:rFonts w:ascii="Noto Sans Thai" w:hAnsi="Noto Sans Thai"/>
+          <w:i/>
+          <w:color w:val="006400"/>
+        </w:rPr>
+        <w:t>ระบบทำความร้อน</w:t>
+      </w:r>
+    </w:p>
+    <w:p>
+      <w:r>
+        <w:rPr>
+          <w:b/>
+          <w:color w:val="000000"/>
+          <w:sz w:val="24"/>
+        </w:rPr>
+        <w:t xml:space="preserve">ff. </w:t>
+      </w:r>
+      <w:r>
+        <w:rPr>
+          <w:b/>
+          <w:sz w:val="24"/>
+        </w:rPr>
+        <w:t xml:space="preserve">🚨 </w:t>
+      </w:r>
+      <w:r>
+        <w:rPr>
+          <w:b/>
+          <w:color w:val="B8860B"/>
+          <w:sz w:val="24"/>
+        </w:rPr>
+        <w:t>smoke detector</w:t>
+      </w:r>
+      <w:r>
+        <w:t xml:space="preserve"> — </w:t>
+      </w:r>
+      <w:r>
+        <w:rPr>
+          <w:rFonts w:ascii="Noto Sans Thai" w:hAnsi="Noto Sans Thai"/>
+          <w:i/>
+          <w:color w:val="006400"/>
+        </w:rPr>
+        <w:t>เครื่องตรวจจับควัน</w:t>
+      </w:r>
+    </w:p>
+    <w:p>
+      <w:r>
+        <w:rPr>
+          <w:b/>
+          <w:color w:val="000000"/>
+          <w:sz w:val="24"/>
+        </w:rPr>
+        <w:t xml:space="preserve">gg. </w:t>
+      </w:r>
+      <w:r>
+        <w:rPr>
+          <w:b/>
+          <w:sz w:val="24"/>
+        </w:rPr>
+        <w:t xml:space="preserve">🛗 </w:t>
+      </w:r>
+      <w:r>
+        <w:rPr>
+          <w:b/>
+          <w:color w:val="B8860B"/>
+          <w:sz w:val="24"/>
+        </w:rPr>
+        <w:t>elevator / lift</w:t>
+      </w:r>
+      <w:r>
+        <w:t xml:space="preserve"> — </w:t>
+      </w:r>
+      <w:r>
+        <w:rPr>
+          <w:rFonts w:ascii="Noto Sans Thai" w:hAnsi="Noto Sans Thai"/>
+          <w:i/>
+          <w:color w:val="006400"/>
+        </w:rPr>
+        <w:t>ลิฟต์</w:t>
+      </w:r>
+    </w:p>
+    <w:p>
+      <w:r>
+        <w:rPr>
+          <w:b/>
+          <w:color w:val="000000"/>
+          <w:sz w:val="24"/>
+        </w:rPr>
+        <w:t xml:space="preserve">hh. </w:t>
+      </w:r>
+      <w:r>
+        <w:rPr>
+          <w:b/>
+          <w:sz w:val="24"/>
+        </w:rPr>
+        <w:t xml:space="preserve">🏗️ </w:t>
+      </w:r>
+      <w:r>
+        <w:rPr>
+          <w:b/>
+          <w:color w:val="B8860B"/>
+          <w:sz w:val="24"/>
+        </w:rPr>
+        <w:t>renovation / refurbishment</w:t>
+      </w:r>
+      <w:r>
+        <w:t xml:space="preserve"> — </w:t>
+      </w:r>
+      <w:r>
+        <w:rPr>
+          <w:rFonts w:ascii="Noto Sans Thai" w:hAnsi="Noto Sans Thai"/>
+          <w:i/>
+          <w:color w:val="006400"/>
+        </w:rPr>
+        <w:t>การปรับปรุง / บูรณะ</w:t>
+      </w:r>
+    </w:p>
+    <w:p>
+      <w:r>
+        <w:rPr>
+          <w:b/>
+          <w:color w:val="000000"/>
+          <w:sz w:val="24"/>
+        </w:rPr>
+        <w:t xml:space="preserve">ii. </w:t>
+      </w:r>
+      <w:r>
+        <w:rPr>
+          <w:b/>
+          <w:sz w:val="24"/>
+        </w:rPr>
+        <w:t xml:space="preserve">💸 </w:t>
+      </w:r>
+      <w:r>
+        <w:rPr>
+          <w:b/>
+          <w:color w:val="B8860B"/>
+          <w:sz w:val="24"/>
+        </w:rPr>
+        <w:t>refund (deposit refund)</w:t>
+      </w:r>
+      <w:r>
+        <w:t xml:space="preserve"> — </w:t>
+      </w:r>
+      <w:r>
+        <w:rPr>
+          <w:rFonts w:ascii="Noto Sans Thai" w:hAnsi="Noto Sans Thai"/>
+          <w:i/>
+          <w:color w:val="006400"/>
+        </w:rPr>
+        <w:t>การคืนเงิน (คืนเงินมัดจำ)</w:t>
+      </w:r>
+    </w:p>
+    <w:p>
+      <w:r>
+        <w:rPr>
+          <w:b/>
+          <w:color w:val="000000"/>
+          <w:sz w:val="24"/>
+        </w:rPr>
+        <w:t xml:space="preserve">jj. </w:t>
+      </w:r>
+      <w:r>
+        <w:rPr>
+          <w:b/>
+          <w:sz w:val="24"/>
+        </w:rPr>
+        <w:t xml:space="preserve">🚚 </w:t>
+      </w:r>
+      <w:r>
+        <w:rPr>
+          <w:b/>
+          <w:color w:val="B8860B"/>
+          <w:sz w:val="24"/>
+        </w:rPr>
+        <w:t>movers / moving company</w:t>
+      </w:r>
+      <w:r>
+        <w:t xml:space="preserve"> — </w:t>
+      </w:r>
+      <w:r>
+        <w:rPr>
+          <w:rFonts w:ascii="Noto Sans Thai" w:hAnsi="Noto Sans Thai"/>
+          <w:i/>
+          <w:color w:val="006400"/>
+        </w:rPr>
+        <w:t>คนขนของ / บริษัทขนย้าย</w:t>
+      </w:r>
+    </w:p>
+    <w:p>
+      <w:r>
+        <w:rPr>
+          <w:b/>
+          <w:color w:val="000000"/>
+          <w:sz w:val="24"/>
+        </w:rPr>
+        <w:t xml:space="preserve">kk. </w:t>
+      </w:r>
+      <w:r>
+        <w:rPr>
+          <w:b/>
+          <w:sz w:val="24"/>
+        </w:rPr>
+        <w:t xml:space="preserve">🧾 </w:t>
+      </w:r>
+      <w:r>
+        <w:rPr>
+          <w:b/>
+          <w:color w:val="B8860B"/>
+          <w:sz w:val="24"/>
+        </w:rPr>
+        <w:t>add utilities to your name</w:t>
+      </w:r>
+      <w:r>
+        <w:t xml:space="preserve"> — </w:t>
+      </w:r>
+      <w:r>
+        <w:rPr>
+          <w:rFonts w:ascii="Noto Sans Thai" w:hAnsi="Noto Sans Thai"/>
+          <w:i/>
+          <w:color w:val="006400"/>
+        </w:rPr>
+        <w:t>โอนสาธารณูปโภคเป็นชื่อคุณ</w:t>
+      </w:r>
+    </w:p>
+    <w:p>
+      <w:r>
+        <w:rPr>
+          <w:b/>
+          <w:color w:val="000000"/>
+          <w:sz w:val="24"/>
+        </w:rPr>
+        <w:t xml:space="preserve">ll. </w:t>
+      </w:r>
+      <w:r>
+        <w:rPr>
+          <w:b/>
+          <w:sz w:val="24"/>
+        </w:rPr>
+        <w:t xml:space="preserve">⏰ </w:t>
+      </w:r>
+      <w:r>
+        <w:rPr>
+          <w:b/>
+          <w:color w:val="B8860B"/>
+          <w:sz w:val="24"/>
+        </w:rPr>
+        <w:t>late fee</w:t>
+      </w:r>
+      <w:r>
+        <w:t xml:space="preserve"> — </w:t>
+      </w:r>
+      <w:r>
+        <w:rPr>
+          <w:rFonts w:ascii="Noto Sans Thai" w:hAnsi="Noto Sans Thai"/>
+          <w:i/>
+          <w:color w:val="006400"/>
+        </w:rPr>
+        <w:t>ค่าปรับล่าช้า</w:t>
+      </w:r>
+    </w:p>
+    <w:p>
+      <w:r>
+        <w:rPr>
+          <w:b/>
+          <w:color w:val="000000"/>
+          <w:sz w:val="24"/>
+        </w:rPr>
+        <w:t xml:space="preserve">mm. </w:t>
+      </w:r>
+      <w:r>
+        <w:rPr>
+          <w:b/>
+          <w:sz w:val="24"/>
+        </w:rPr>
+        <w:t xml:space="preserve">🚫 </w:t>
+      </w:r>
+      <w:r>
+        <w:rPr>
+          <w:b/>
+          <w:color w:val="B8860B"/>
+          <w:sz w:val="24"/>
+        </w:rPr>
+        <w:t>eviction</w:t>
+      </w:r>
+      <w:r>
+        <w:t xml:space="preserve"> — </w:t>
+      </w:r>
+      <w:r>
+        <w:rPr>
+          <w:rFonts w:ascii="Noto Sans Thai" w:hAnsi="Noto Sans Thai"/>
+          <w:i/>
+          <w:color w:val="006400"/>
+        </w:rPr>
+        <w:t>การขับไล่ผู้เช่า</w:t>
+      </w:r>
+    </w:p>
+    <w:p>
+      <w:r>
+        <w:rPr>
+          <w:b/>
+          <w:color w:val="000000"/>
+          <w:sz w:val="24"/>
+        </w:rPr>
+        <w:t xml:space="preserve">nn. </w:t>
+      </w:r>
+      <w:r>
+        <w:rPr>
+          <w:b/>
+          <w:sz w:val="24"/>
+        </w:rPr>
+        <w:t xml:space="preserve">🧾 </w:t>
+      </w:r>
+      <w:r>
+        <w:rPr>
+          <w:b/>
+          <w:color w:val="B8860B"/>
+          <w:sz w:val="24"/>
+        </w:rPr>
+        <w:t>rent receipt</w:t>
+      </w:r>
+      <w:r>
+        <w:t xml:space="preserve"> — </w:t>
+      </w:r>
+      <w:r>
+        <w:rPr>
+          <w:rFonts w:ascii="Noto Sans Thai" w:hAnsi="Noto Sans Thai"/>
+          <w:i/>
+          <w:color w:val="006400"/>
+        </w:rPr>
+        <w:t>ใบเสร็จค่าเช่า</w:t>
+      </w:r>
+    </w:p>
+    <w:p>
+      <w:r>
+        <w:rPr>
+          <w:b/>
+          <w:color w:val="000000"/>
+          <w:sz w:val="24"/>
+        </w:rPr>
+        <w:t xml:space="preserve">oo. </w:t>
+      </w:r>
+      <w:r>
+        <w:rPr>
+          <w:b/>
+          <w:sz w:val="24"/>
+        </w:rPr>
+        <w:t xml:space="preserve">📆 </w:t>
+      </w:r>
+      <w:r>
+        <w:rPr>
+          <w:b/>
+          <w:color w:val="B8860B"/>
+          <w:sz w:val="24"/>
+        </w:rPr>
+        <w:t>monthly rent / due date</w:t>
+      </w:r>
+      <w:r>
+        <w:t xml:space="preserve"> — </w:t>
+      </w:r>
+      <w:r>
+        <w:rPr>
+          <w:rFonts w:ascii="Noto Sans Thai" w:hAnsi="Noto Sans Thai"/>
+          <w:i/>
+          <w:color w:val="006400"/>
+        </w:rPr>
+        <w:t>ค่าเช่ารายเดือน / กำหนดชำระ</w:t>
+      </w:r>
+    </w:p>
+    <w:p>
+      <w:r>
+        <w:rPr>
+          <w:b/>
+          <w:color w:val="000000"/>
+          <w:sz w:val="24"/>
+        </w:rPr>
+        <w:t xml:space="preserve">pp. </w:t>
+      </w:r>
+      <w:r>
+        <w:rPr>
+          <w:b/>
+          <w:sz w:val="24"/>
+        </w:rPr>
+        <w:t xml:space="preserve">🗑️ </w:t>
+      </w:r>
+      <w:r>
+        <w:rPr>
+          <w:b/>
+          <w:color w:val="B8860B"/>
+          <w:sz w:val="24"/>
+        </w:rPr>
+        <w:t>garbage disposal / trash pickup</w:t>
+      </w:r>
+      <w:r>
+        <w:t xml:space="preserve"> — </w:t>
+      </w:r>
+      <w:r>
+        <w:rPr>
+          <w:rFonts w:ascii="Noto Sans Thai" w:hAnsi="Noto Sans Thai"/>
+          <w:i/>
+          <w:color w:val="006400"/>
+        </w:rPr>
+        <w:t>การจัดการขยะ / การเก็บขยะ</w:t>
+      </w:r>
+    </w:p>
+    <w:p>
+      <w:r>
+        <w:rPr>
+          <w:b/>
+          <w:color w:val="000000"/>
+          <w:sz w:val="24"/>
+        </w:rPr>
+        <w:t xml:space="preserve">qq. </w:t>
+      </w:r>
+      <w:r>
+        <w:rPr>
+          <w:b/>
+          <w:sz w:val="24"/>
+        </w:rPr>
+        <w:t xml:space="preserve">🅿️ </w:t>
+      </w:r>
+      <w:r>
+        <w:rPr>
+          <w:b/>
+          <w:color w:val="B8860B"/>
+          <w:sz w:val="24"/>
+        </w:rPr>
+        <w:t>parking spot / permit</w:t>
+      </w:r>
+      <w:r>
+        <w:t xml:space="preserve"> — </w:t>
+      </w:r>
+      <w:r>
+        <w:rPr>
+          <w:rFonts w:ascii="Noto Sans Thai" w:hAnsi="Noto Sans Thai"/>
+          <w:i/>
+          <w:color w:val="006400"/>
+        </w:rPr>
+        <w:t>ที่จอดรถ / ใบอนุญาต</w:t>
+      </w:r>
+    </w:p>
+    <w:p>
+      <w:r>
+        <w:rPr>
+          <w:b/>
+          <w:color w:val="000000"/>
+          <w:sz w:val="24"/>
+        </w:rPr>
+        <w:t xml:space="preserve">rr. </w:t>
+      </w:r>
+      <w:r>
+        <w:rPr>
+          <w:b/>
+          <w:sz w:val="24"/>
+        </w:rPr>
+        <w:t xml:space="preserve">🏘️ </w:t>
+      </w:r>
+      <w:r>
+        <w:rPr>
+          <w:b/>
+          <w:color w:val="B8860B"/>
+          <w:sz w:val="24"/>
+        </w:rPr>
+        <w:t>common area</w:t>
+      </w:r>
+      <w:r>
+        <w:t xml:space="preserve"> — </w:t>
+      </w:r>
+      <w:r>
+        <w:rPr>
+          <w:rFonts w:ascii="Noto Sans Thai" w:hAnsi="Noto Sans Thai"/>
+          <w:i/>
+          <w:color w:val="006400"/>
+        </w:rPr>
+        <w:t>พื้นที่ส่วนกลาง</w:t>
+      </w:r>
+    </w:p>
+    <w:p>
+      <w:r>
+        <w:rPr>
+          <w:b/>
+          <w:color w:val="000000"/>
+          <w:sz w:val="24"/>
+        </w:rPr>
+        <w:t xml:space="preserve">ss. </w:t>
+      </w:r>
+      <w:r>
+        <w:rPr>
+          <w:b/>
+          <w:sz w:val="24"/>
+        </w:rPr>
+        <w:t xml:space="preserve">🔊 </w:t>
+      </w:r>
+      <w:r>
+        <w:rPr>
+          <w:b/>
+          <w:color w:val="B8860B"/>
+          <w:sz w:val="24"/>
+        </w:rPr>
+        <w:t>noise complaint</w:t>
+      </w:r>
+      <w:r>
+        <w:t xml:space="preserve"> — </w:t>
+      </w:r>
+      <w:r>
+        <w:rPr>
+          <w:rFonts w:ascii="Noto Sans Thai" w:hAnsi="Noto Sans Thai"/>
+          <w:i/>
+          <w:color w:val="006400"/>
+        </w:rPr>
+        <w:t>การร้องเรียนเรื่องเสียงดัง</w:t>
       </w:r>
     </w:p>
     <w:p>

</xml_diff>

<commit_message>
ru trans for vocab
</commit_message>
<xml_diff>
--- a/cha_test_12tenses_rentals_with_answers_v4.docx
+++ b/cha_test_12tenses_rentals_with_answers_v4.docx
@@ -3465,6 +3465,16 @@
       </w:r>
       <w:r>
         <w:rPr>
+          <w:i/>
+          <w:color w:val="8B0000"/>
+        </w:rPr>
+        <w:t>арендатор</w:t>
+      </w:r>
+      <w:r>
+        <w:t xml:space="preserve"> — </w:t>
+      </w:r>
+      <w:r>
+        <w:rPr>
           <w:rFonts w:ascii="Noto Sans Thai" w:hAnsi="Noto Sans Thai"/>
           <w:i/>
           <w:color w:val="006400"/>
@@ -3501,6 +3511,16 @@
       </w:r>
       <w:r>
         <w:rPr>
+          <w:i/>
+          <w:color w:val="8B0000"/>
+        </w:rPr>
+        <w:t>арендодатель / хозяйка</w:t>
+      </w:r>
+      <w:r>
+        <w:t xml:space="preserve"> — </w:t>
+      </w:r>
+      <w:r>
+        <w:rPr>
           <w:rFonts w:ascii="Noto Sans Thai" w:hAnsi="Noto Sans Thai"/>
           <w:i/>
           <w:color w:val="006400"/>
@@ -3537,6 +3557,16 @@
       </w:r>
       <w:r>
         <w:rPr>
+          <w:i/>
+          <w:color w:val="8B0000"/>
+        </w:rPr>
+        <w:t>договор аренды</w:t>
+      </w:r>
+      <w:r>
+        <w:t xml:space="preserve"> — </w:t>
+      </w:r>
+      <w:r>
+        <w:rPr>
           <w:rFonts w:ascii="Noto Sans Thai" w:hAnsi="Noto Sans Thai"/>
           <w:i/>
           <w:color w:val="006400"/>
@@ -3573,6 +3603,16 @@
       </w:r>
       <w:r>
         <w:rPr>
+          <w:i/>
+          <w:color w:val="8B0000"/>
+        </w:rPr>
+        <w:t>страховой депозит</w:t>
+      </w:r>
+      <w:r>
+        <w:t xml:space="preserve"> — </w:t>
+      </w:r>
+      <w:r>
+        <w:rPr>
           <w:rFonts w:ascii="Noto Sans Thai" w:hAnsi="Noto Sans Thai"/>
           <w:i/>
           <w:color w:val="006400"/>
@@ -3609,6 +3649,16 @@
       </w:r>
       <w:r>
         <w:rPr>
+          <w:i/>
+          <w:color w:val="8B0000"/>
+        </w:rPr>
+        <w:t>коммунальные услуги (вода, газ, электричество)</w:t>
+      </w:r>
+      <w:r>
+        <w:t xml:space="preserve"> — </w:t>
+      </w:r>
+      <w:r>
+        <w:rPr>
           <w:rFonts w:ascii="Noto Sans Thai" w:hAnsi="Noto Sans Thai"/>
           <w:i/>
           <w:color w:val="006400"/>
@@ -3645,6 +3695,16 @@
       </w:r>
       <w:r>
         <w:rPr>
+          <w:i/>
+          <w:color w:val="8B0000"/>
+        </w:rPr>
+        <w:t>техническое обслуживание</w:t>
+      </w:r>
+      <w:r>
+        <w:t xml:space="preserve"> — </w:t>
+      </w:r>
+      <w:r>
+        <w:rPr>
           <w:rFonts w:ascii="Noto Sans Thai" w:hAnsi="Noto Sans Thai"/>
           <w:i/>
           <w:color w:val="006400"/>
@@ -3681,6 +3741,16 @@
       </w:r>
       <w:r>
         <w:rPr>
+          <w:i/>
+          <w:color w:val="8B0000"/>
+        </w:rPr>
+        <w:t>заявка на ремонт</w:t>
+      </w:r>
+      <w:r>
+        <w:t xml:space="preserve"> — </w:t>
+      </w:r>
+      <w:r>
+        <w:rPr>
           <w:rFonts w:ascii="Noto Sans Thai" w:hAnsi="Noto Sans Thai"/>
           <w:i/>
           <w:color w:val="006400"/>
@@ -3717,6 +3787,16 @@
       </w:r>
       <w:r>
         <w:rPr>
+          <w:i/>
+          <w:color w:val="8B0000"/>
+        </w:rPr>
+        <w:t>управляющий недвижимостью</w:t>
+      </w:r>
+      <w:r>
+        <w:t xml:space="preserve"> — </w:t>
+      </w:r>
+      <w:r>
+        <w:rPr>
           <w:rFonts w:ascii="Noto Sans Thai" w:hAnsi="Noto Sans Thai"/>
           <w:i/>
           <w:color w:val="006400"/>
@@ -3753,6 +3833,16 @@
       </w:r>
       <w:r>
         <w:rPr>
+          <w:i/>
+          <w:color w:val="8B0000"/>
+        </w:rPr>
+        <w:t>риелтор</w:t>
+      </w:r>
+      <w:r>
+        <w:t xml:space="preserve"> — </w:t>
+      </w:r>
+      <w:r>
+        <w:rPr>
           <w:rFonts w:ascii="Noto Sans Thai" w:hAnsi="Noto Sans Thai"/>
           <w:i/>
           <w:color w:val="006400"/>
@@ -3789,6 +3879,16 @@
       </w:r>
       <w:r>
         <w:rPr>
+          <w:i/>
+          <w:color w:val="8B0000"/>
+        </w:rPr>
+        <w:t>уведомление о выезде</w:t>
+      </w:r>
+      <w:r>
+        <w:t xml:space="preserve"> — </w:t>
+      </w:r>
+      <w:r>
+        <w:rPr>
           <w:rFonts w:ascii="Noto Sans Thai" w:hAnsi="Noto Sans Thai"/>
           <w:i/>
           <w:color w:val="006400"/>
@@ -3825,6 +3925,16 @@
       </w:r>
       <w:r>
         <w:rPr>
+          <w:i/>
+          <w:color w:val="8B0000"/>
+        </w:rPr>
+        <w:t>въезд / выезд</w:t>
+      </w:r>
+      <w:r>
+        <w:t xml:space="preserve"> — </w:t>
+      </w:r>
+      <w:r>
+        <w:rPr>
           <w:rFonts w:ascii="Noto Sans Thai" w:hAnsi="Noto Sans Thai"/>
           <w:i/>
           <w:color w:val="006400"/>
@@ -3861,6 +3971,16 @@
       </w:r>
       <w:r>
         <w:rPr>
+          <w:i/>
+          <w:color w:val="8B0000"/>
+        </w:rPr>
+        <w:t>акт приёма-передачи</w:t>
+      </w:r>
+      <w:r>
+        <w:t xml:space="preserve"> — </w:t>
+      </w:r>
+      <w:r>
+        <w:rPr>
           <w:rFonts w:ascii="Noto Sans Thai" w:hAnsi="Noto Sans Thai"/>
           <w:i/>
           <w:color w:val="006400"/>
@@ -3897,6 +4017,16 @@
       </w:r>
       <w:r>
         <w:rPr>
+          <w:i/>
+          <w:color w:val="8B0000"/>
+        </w:rPr>
+        <w:t>осмотр/проверка</w:t>
+      </w:r>
+      <w:r>
+        <w:t xml:space="preserve"> — </w:t>
+      </w:r>
+      <w:r>
+        <w:rPr>
           <w:rFonts w:ascii="Noto Sans Thai" w:hAnsi="Noto Sans Thai"/>
           <w:i/>
           <w:color w:val="006400"/>
@@ -3933,6 +4063,16 @@
       </w:r>
       <w:r>
         <w:rPr>
+          <w:i/>
+          <w:color w:val="8B0000"/>
+        </w:rPr>
+        <w:t>ключи / передача ключей</w:t>
+      </w:r>
+      <w:r>
+        <w:t xml:space="preserve"> — </w:t>
+      </w:r>
+      <w:r>
+        <w:rPr>
           <w:rFonts w:ascii="Noto Sans Thai" w:hAnsi="Noto Sans Thai"/>
           <w:i/>
           <w:color w:val="006400"/>
@@ -3969,6 +4109,16 @@
       </w:r>
       <w:r>
         <w:rPr>
+          <w:i/>
+          <w:color w:val="8B0000"/>
+        </w:rPr>
+        <w:t>почтовый ящик</w:t>
+      </w:r>
+      <w:r>
+        <w:t xml:space="preserve"> — </w:t>
+      </w:r>
+      <w:r>
+        <w:rPr>
           <w:rFonts w:ascii="Noto Sans Thai" w:hAnsi="Noto Sans Thai"/>
           <w:i/>
           <w:color w:val="006400"/>
@@ -4005,6 +4155,16 @@
       </w:r>
       <w:r>
         <w:rPr>
+          <w:i/>
+          <w:color w:val="8B0000"/>
+        </w:rPr>
+        <w:t>замок / сменить замок</w:t>
+      </w:r>
+      <w:r>
+        <w:t xml:space="preserve"> — </w:t>
+      </w:r>
+      <w:r>
+        <w:rPr>
           <w:rFonts w:ascii="Noto Sans Thai" w:hAnsi="Noto Sans Thai"/>
           <w:i/>
           <w:color w:val="006400"/>
@@ -4041,6 +4201,16 @@
       </w:r>
       <w:r>
         <w:rPr>
+          <w:i/>
+          <w:color w:val="8B0000"/>
+        </w:rPr>
+        <w:t>меблированный / без мебели</w:t>
+      </w:r>
+      <w:r>
+        <w:t xml:space="preserve"> — </w:t>
+      </w:r>
+      <w:r>
+        <w:rPr>
           <w:rFonts w:ascii="Noto Sans Thai" w:hAnsi="Noto Sans Thai"/>
           <w:i/>
           <w:color w:val="006400"/>
@@ -4077,6 +4247,16 @@
       </w:r>
       <w:r>
         <w:rPr>
+          <w:i/>
+          <w:color w:val="8B0000"/>
+        </w:rPr>
+        <w:t>бытовая техника</w:t>
+      </w:r>
+      <w:r>
+        <w:t xml:space="preserve"> — </w:t>
+      </w:r>
+      <w:r>
+        <w:rPr>
           <w:rFonts w:ascii="Noto Sans Thai" w:hAnsi="Noto Sans Thai"/>
           <w:i/>
           <w:color w:val="006400"/>
@@ -4113,6 +4293,16 @@
       </w:r>
       <w:r>
         <w:rPr>
+          <w:i/>
+          <w:color w:val="8B0000"/>
+        </w:rPr>
+        <w:t>правила по животным</w:t>
+      </w:r>
+      <w:r>
+        <w:t xml:space="preserve"> — </w:t>
+      </w:r>
+      <w:r>
+        <w:rPr>
           <w:rFonts w:ascii="Noto Sans Thai" w:hAnsi="Noto Sans Thai"/>
           <w:i/>
           <w:color w:val="006400"/>
@@ -4149,6 +4339,16 @@
       </w:r>
       <w:r>
         <w:rPr>
+          <w:i/>
+          <w:color w:val="8B0000"/>
+        </w:rPr>
+        <w:t>правила дома</w:t>
+      </w:r>
+      <w:r>
+        <w:t xml:space="preserve"> — </w:t>
+      </w:r>
+      <w:r>
+        <w:rPr>
           <w:rFonts w:ascii="Noto Sans Thai" w:hAnsi="Noto Sans Thai"/>
           <w:i/>
           <w:color w:val="006400"/>
@@ -4185,6 +4385,16 @@
       </w:r>
       <w:r>
         <w:rPr>
+          <w:i/>
+          <w:color w:val="8B0000"/>
+        </w:rPr>
+        <w:t>сдавать в субаренду</w:t>
+      </w:r>
+      <w:r>
+        <w:t xml:space="preserve"> — </w:t>
+      </w:r>
+      <w:r>
+        <w:rPr>
           <w:rFonts w:ascii="Noto Sans Thai" w:hAnsi="Noto Sans Thai"/>
           <w:i/>
           <w:color w:val="006400"/>
@@ -4221,6 +4431,16 @@
       </w:r>
       <w:r>
         <w:rPr>
+          <w:i/>
+          <w:color w:val="8B0000"/>
+        </w:rPr>
+        <w:t>сосед по квартире</w:t>
+      </w:r>
+      <w:r>
+        <w:t xml:space="preserve"> — </w:t>
+      </w:r>
+      <w:r>
+        <w:rPr>
           <w:rFonts w:ascii="Noto Sans Thai" w:hAnsi="Noto Sans Thai"/>
           <w:i/>
           <w:color w:val="006400"/>
@@ -4257,6 +4477,16 @@
       </w:r>
       <w:r>
         <w:rPr>
+          <w:i/>
+          <w:color w:val="8B0000"/>
+        </w:rPr>
+        <w:t>объявление (листинг)</w:t>
+      </w:r>
+      <w:r>
+        <w:t xml:space="preserve"> — </w:t>
+      </w:r>
+      <w:r>
+        <w:rPr>
           <w:rFonts w:ascii="Noto Sans Thai" w:hAnsi="Noto Sans Thai"/>
           <w:i/>
           <w:color w:val="006400"/>
@@ -4293,6 +4523,16 @@
       </w:r>
       <w:r>
         <w:rPr>
+          <w:i/>
+          <w:color w:val="8B0000"/>
+        </w:rPr>
+        <w:t>просмотр квартиры</w:t>
+      </w:r>
+      <w:r>
+        <w:t xml:space="preserve"> — </w:t>
+      </w:r>
+      <w:r>
+        <w:rPr>
           <w:rFonts w:ascii="Noto Sans Thai" w:hAnsi="Noto Sans Thai"/>
           <w:i/>
           <w:color w:val="006400"/>
@@ -4329,6 +4569,16 @@
       </w:r>
       <w:r>
         <w:rPr>
+          <w:i/>
+          <w:color w:val="8B0000"/>
+        </w:rPr>
+        <w:t>дополнительное соглашение</w:t>
+      </w:r>
+      <w:r>
+        <w:t xml:space="preserve"> — </w:t>
+      </w:r>
+      <w:r>
+        <w:rPr>
           <w:rFonts w:ascii="Noto Sans Thai" w:hAnsi="Noto Sans Thai"/>
           <w:i/>
           <w:color w:val="006400"/>
@@ -4365,6 +4615,16 @@
       </w:r>
       <w:r>
         <w:rPr>
+          <w:i/>
+          <w:color w:val="8B0000"/>
+        </w:rPr>
+        <w:t>срок уведомления</w:t>
+      </w:r>
+      <w:r>
+        <w:t xml:space="preserve"> — </w:t>
+      </w:r>
+      <w:r>
+        <w:rPr>
           <w:rFonts w:ascii="Noto Sans Thai" w:hAnsi="Noto Sans Thai"/>
           <w:i/>
           <w:color w:val="006400"/>
@@ -4401,6 +4661,16 @@
       </w:r>
       <w:r>
         <w:rPr>
+          <w:i/>
+          <w:color w:val="8B0000"/>
+        </w:rPr>
+        <w:t>повышение аренды</w:t>
+      </w:r>
+      <w:r>
+        <w:t xml:space="preserve"> — </w:t>
+      </w:r>
+      <w:r>
+        <w:rPr>
           <w:rFonts w:ascii="Noto Sans Thai" w:hAnsi="Noto Sans Thai"/>
           <w:i/>
           <w:color w:val="006400"/>
@@ -4437,6 +4707,16 @@
       </w:r>
       <w:r>
         <w:rPr>
+          <w:i/>
+          <w:color w:val="8B0000"/>
+        </w:rPr>
+        <w:t>скидка / снижение аренды</w:t>
+      </w:r>
+      <w:r>
+        <w:t xml:space="preserve"> — </w:t>
+      </w:r>
+      <w:r>
+        <w:rPr>
           <w:rFonts w:ascii="Noto Sans Thai" w:hAnsi="Noto Sans Thai"/>
           <w:i/>
           <w:color w:val="006400"/>
@@ -4473,6 +4753,16 @@
       </w:r>
       <w:r>
         <w:rPr>
+          <w:i/>
+          <w:color w:val="8B0000"/>
+        </w:rPr>
+        <w:t>мастер / подрядчик</w:t>
+      </w:r>
+      <w:r>
+        <w:t xml:space="preserve"> — </w:t>
+      </w:r>
+      <w:r>
+        <w:rPr>
           <w:rFonts w:ascii="Noto Sans Thai" w:hAnsi="Noto Sans Thai"/>
           <w:i/>
           <w:color w:val="006400"/>
@@ -4509,6 +4799,16 @@
       </w:r>
       <w:r>
         <w:rPr>
+          <w:i/>
+          <w:color w:val="8B0000"/>
+        </w:rPr>
+        <w:t>протечка сантехники</w:t>
+      </w:r>
+      <w:r>
+        <w:t xml:space="preserve"> — </w:t>
+      </w:r>
+      <w:r>
+        <w:rPr>
           <w:rFonts w:ascii="Noto Sans Thai" w:hAnsi="Noto Sans Thai"/>
           <w:i/>
           <w:color w:val="006400"/>
@@ -4545,6 +4845,16 @@
       </w:r>
       <w:r>
         <w:rPr>
+          <w:i/>
+          <w:color w:val="8B0000"/>
+        </w:rPr>
+        <w:t>отопительная система</w:t>
+      </w:r>
+      <w:r>
+        <w:t xml:space="preserve"> — </w:t>
+      </w:r>
+      <w:r>
+        <w:rPr>
           <w:rFonts w:ascii="Noto Sans Thai" w:hAnsi="Noto Sans Thai"/>
           <w:i/>
           <w:color w:val="006400"/>
@@ -4581,6 +4891,16 @@
       </w:r>
       <w:r>
         <w:rPr>
+          <w:i/>
+          <w:color w:val="8B0000"/>
+        </w:rPr>
+        <w:t>датчик дыма</w:t>
+      </w:r>
+      <w:r>
+        <w:t xml:space="preserve"> — </w:t>
+      </w:r>
+      <w:r>
+        <w:rPr>
           <w:rFonts w:ascii="Noto Sans Thai" w:hAnsi="Noto Sans Thai"/>
           <w:i/>
           <w:color w:val="006400"/>
@@ -4617,6 +4937,16 @@
       </w:r>
       <w:r>
         <w:rPr>
+          <w:i/>
+          <w:color w:val="8B0000"/>
+        </w:rPr>
+        <w:t>лифт</w:t>
+      </w:r>
+      <w:r>
+        <w:t xml:space="preserve"> — </w:t>
+      </w:r>
+      <w:r>
+        <w:rPr>
           <w:rFonts w:ascii="Noto Sans Thai" w:hAnsi="Noto Sans Thai"/>
           <w:i/>
           <w:color w:val="006400"/>
@@ -4653,6 +4983,16 @@
       </w:r>
       <w:r>
         <w:rPr>
+          <w:i/>
+          <w:color w:val="8B0000"/>
+        </w:rPr>
+        <w:t>ремонт/обновление</w:t>
+      </w:r>
+      <w:r>
+        <w:t xml:space="preserve"> — </w:t>
+      </w:r>
+      <w:r>
+        <w:rPr>
           <w:rFonts w:ascii="Noto Sans Thai" w:hAnsi="Noto Sans Thai"/>
           <w:i/>
           <w:color w:val="006400"/>
@@ -4689,6 +5029,16 @@
       </w:r>
       <w:r>
         <w:rPr>
+          <w:i/>
+          <w:color w:val="8B0000"/>
+        </w:rPr>
+        <w:t>возврат (депозита)</w:t>
+      </w:r>
+      <w:r>
+        <w:t xml:space="preserve"> — </w:t>
+      </w:r>
+      <w:r>
+        <w:rPr>
           <w:rFonts w:ascii="Noto Sans Thai" w:hAnsi="Noto Sans Thai"/>
           <w:i/>
           <w:color w:val="006400"/>
@@ -4725,6 +5075,16 @@
       </w:r>
       <w:r>
         <w:rPr>
+          <w:i/>
+          <w:color w:val="8B0000"/>
+        </w:rPr>
+        <w:t>грузчики / мувинговая компания</w:t>
+      </w:r>
+      <w:r>
+        <w:t xml:space="preserve"> — </w:t>
+      </w:r>
+      <w:r>
+        <w:rPr>
           <w:rFonts w:ascii="Noto Sans Thai" w:hAnsi="Noto Sans Thai"/>
           <w:i/>
           <w:color w:val="006400"/>
@@ -4761,6 +5121,16 @@
       </w:r>
       <w:r>
         <w:rPr>
+          <w:i/>
+          <w:color w:val="8B0000"/>
+        </w:rPr>
+        <w:t>оформить коммуналку на себя</w:t>
+      </w:r>
+      <w:r>
+        <w:t xml:space="preserve"> — </w:t>
+      </w:r>
+      <w:r>
+        <w:rPr>
           <w:rFonts w:ascii="Noto Sans Thai" w:hAnsi="Noto Sans Thai"/>
           <w:i/>
           <w:color w:val="006400"/>
@@ -4797,6 +5167,16 @@
       </w:r>
       <w:r>
         <w:rPr>
+          <w:i/>
+          <w:color w:val="8B0000"/>
+        </w:rPr>
+        <w:t>штраф за просрочку</w:t>
+      </w:r>
+      <w:r>
+        <w:t xml:space="preserve"> — </w:t>
+      </w:r>
+      <w:r>
+        <w:rPr>
           <w:rFonts w:ascii="Noto Sans Thai" w:hAnsi="Noto Sans Thai"/>
           <w:i/>
           <w:color w:val="006400"/>
@@ -4833,6 +5213,16 @@
       </w:r>
       <w:r>
         <w:rPr>
+          <w:i/>
+          <w:color w:val="8B0000"/>
+        </w:rPr>
+        <w:t>выселение</w:t>
+      </w:r>
+      <w:r>
+        <w:t xml:space="preserve"> — </w:t>
+      </w:r>
+      <w:r>
+        <w:rPr>
           <w:rFonts w:ascii="Noto Sans Thai" w:hAnsi="Noto Sans Thai"/>
           <w:i/>
           <w:color w:val="006400"/>
@@ -4869,6 +5259,16 @@
       </w:r>
       <w:r>
         <w:rPr>
+          <w:i/>
+          <w:color w:val="8B0000"/>
+        </w:rPr>
+        <w:t>квитанция об оплате аренды</w:t>
+      </w:r>
+      <w:r>
+        <w:t xml:space="preserve"> — </w:t>
+      </w:r>
+      <w:r>
+        <w:rPr>
           <w:rFonts w:ascii="Noto Sans Thai" w:hAnsi="Noto Sans Thai"/>
           <w:i/>
           <w:color w:val="006400"/>
@@ -4905,6 +5305,16 @@
       </w:r>
       <w:r>
         <w:rPr>
+          <w:i/>
+          <w:color w:val="8B0000"/>
+        </w:rPr>
+        <w:t>месячная арендная плата / срок оплаты</w:t>
+      </w:r>
+      <w:r>
+        <w:t xml:space="preserve"> — </w:t>
+      </w:r>
+      <w:r>
+        <w:rPr>
           <w:rFonts w:ascii="Noto Sans Thai" w:hAnsi="Noto Sans Thai"/>
           <w:i/>
           <w:color w:val="006400"/>
@@ -4941,6 +5351,16 @@
       </w:r>
       <w:r>
         <w:rPr>
+          <w:i/>
+          <w:color w:val="8B0000"/>
+        </w:rPr>
+        <w:t>вывоз мусора</w:t>
+      </w:r>
+      <w:r>
+        <w:t xml:space="preserve"> — </w:t>
+      </w:r>
+      <w:r>
+        <w:rPr>
           <w:rFonts w:ascii="Noto Sans Thai" w:hAnsi="Noto Sans Thai"/>
           <w:i/>
           <w:color w:val="006400"/>
@@ -4977,6 +5397,16 @@
       </w:r>
       <w:r>
         <w:rPr>
+          <w:i/>
+          <w:color w:val="8B0000"/>
+        </w:rPr>
+        <w:t>парковочное место / разрешение</w:t>
+      </w:r>
+      <w:r>
+        <w:t xml:space="preserve"> — </w:t>
+      </w:r>
+      <w:r>
+        <w:rPr>
           <w:rFonts w:ascii="Noto Sans Thai" w:hAnsi="Noto Sans Thai"/>
           <w:i/>
           <w:color w:val="006400"/>
@@ -5013,6 +5443,16 @@
       </w:r>
       <w:r>
         <w:rPr>
+          <w:i/>
+          <w:color w:val="8B0000"/>
+        </w:rPr>
+        <w:t>общая зона</w:t>
+      </w:r>
+      <w:r>
+        <w:t xml:space="preserve"> — </w:t>
+      </w:r>
+      <w:r>
+        <w:rPr>
           <w:rFonts w:ascii="Noto Sans Thai" w:hAnsi="Noto Sans Thai"/>
           <w:i/>
           <w:color w:val="006400"/>
@@ -5043,6 +5483,16 @@
           <w:sz w:val="24"/>
         </w:rPr>
         <w:t>noise complaint</w:t>
+      </w:r>
+      <w:r>
+        <w:t xml:space="preserve"> — </w:t>
+      </w:r>
+      <w:r>
+        <w:rPr>
+          <w:i/>
+          <w:color w:val="8B0000"/>
+        </w:rPr>
+        <w:t>жалоба на шум</w:t>
       </w:r>
       <w:r>
         <w:t xml:space="preserve"> — </w:t>

</xml_diff>